<commit_message>
I update the test file as an example.
</commit_message>
<xml_diff>
--- a/Git_Hub_Test.docx
+++ b/Git_Hub_Test.docx
@@ -4,10 +4,19 @@
   <w:body>
     <w:p>
       <w:r>
-        <w:t>This is a test!</w:t>
+        <w:t>//</w:t>
       </w:r>
       <w:bookmarkStart w:id="0" w:name="_GoBack"/>
       <w:bookmarkEnd w:id="0"/>
+      <w:r>
+        <w:t>Updated this test</w:t>
+      </w:r>
+    </w:p>
+    <w:p/>
+    <w:p>
+      <w:r>
+        <w:t>This is a test!</w:t>
+      </w:r>
     </w:p>
     <w:sectPr>
       <w:pgSz w:w="12240" w:h="15840"/>

</xml_diff>